<commit_message>
Added Day 6 to Day 5 Outline
Continuing Day 5 on Day 6.
</commit_message>
<xml_diff>
--- a/Docs/Course Syllabus.docx
+++ b/Docs/Course Syllabus.docx
@@ -219,23 +219,13 @@
         </w:rPr>
         <w:t>Saturdays from 1 – 5 (</w:t>
       </w:r>
-      <w:proofErr w:type="gramStart"/>
-      <w:r>
-        <w:rPr>
-          <w:rFonts w:asciiTheme="majorHAnsi" w:hAnsiTheme="majorHAnsi" w:cstheme="majorHAnsi"/>
-          <w:sz w:val="28"/>
-          <w:szCs w:val="28"/>
-        </w:rPr>
-        <w:t>2 hour</w:t>
-      </w:r>
-      <w:proofErr w:type="gramEnd"/>
-      <w:r>
-        <w:rPr>
-          <w:rFonts w:asciiTheme="majorHAnsi" w:hAnsiTheme="majorHAnsi" w:cstheme="majorHAnsi"/>
-          <w:sz w:val="28"/>
-          <w:szCs w:val="28"/>
-        </w:rPr>
-        <w:t xml:space="preserve"> Lab</w:t>
+      <w:r>
+        <w:rPr>
+          <w:rFonts w:asciiTheme="majorHAnsi" w:hAnsiTheme="majorHAnsi" w:cstheme="majorHAnsi"/>
+          <w:sz w:val="28"/>
+          <w:szCs w:val="28"/>
+        </w:rPr>
+        <w:t>2 hour Lab</w:t>
       </w:r>
       <w:r>
         <w:rPr>
@@ -1840,61 +1830,7 @@
           <w:sz w:val="28"/>
           <w:szCs w:val="28"/>
         </w:rPr>
-        <w:t xml:space="preserve">IDE configured? </w:t>
-      </w:r>
-      <w:proofErr w:type="spellStart"/>
-      <w:r>
-        <w:rPr>
-          <w:rFonts w:asciiTheme="majorHAnsi" w:hAnsiTheme="majorHAnsi" w:cstheme="majorHAnsi"/>
-          <w:sz w:val="28"/>
-          <w:szCs w:val="28"/>
-        </w:rPr>
-        <w:t>DrJava</w:t>
-      </w:r>
-      <w:proofErr w:type="spellEnd"/>
-      <w:r>
-        <w:rPr>
-          <w:rFonts w:asciiTheme="majorHAnsi" w:hAnsiTheme="majorHAnsi" w:cstheme="majorHAnsi"/>
-          <w:sz w:val="28"/>
-          <w:szCs w:val="28"/>
-        </w:rPr>
-        <w:t xml:space="preserve">, </w:t>
-      </w:r>
-      <w:proofErr w:type="spellStart"/>
-      <w:r>
-        <w:rPr>
-          <w:rFonts w:asciiTheme="majorHAnsi" w:hAnsiTheme="majorHAnsi" w:cstheme="majorHAnsi"/>
-          <w:sz w:val="28"/>
-          <w:szCs w:val="28"/>
-        </w:rPr>
-        <w:t>JDoodle</w:t>
-      </w:r>
-      <w:proofErr w:type="spellEnd"/>
-      <w:r>
-        <w:rPr>
-          <w:rFonts w:asciiTheme="majorHAnsi" w:hAnsiTheme="majorHAnsi" w:cstheme="majorHAnsi"/>
-          <w:sz w:val="28"/>
-          <w:szCs w:val="28"/>
-        </w:rPr>
-        <w:t xml:space="preserve"> and </w:t>
-      </w:r>
-      <w:proofErr w:type="spellStart"/>
-      <w:r>
-        <w:rPr>
-          <w:rFonts w:asciiTheme="majorHAnsi" w:hAnsiTheme="majorHAnsi" w:cstheme="majorHAnsi"/>
-          <w:sz w:val="28"/>
-          <w:szCs w:val="28"/>
-        </w:rPr>
-        <w:t>Jvdroid</w:t>
-      </w:r>
-      <w:proofErr w:type="spellEnd"/>
-      <w:r>
-        <w:rPr>
-          <w:rFonts w:asciiTheme="majorHAnsi" w:hAnsiTheme="majorHAnsi" w:cstheme="majorHAnsi"/>
-          <w:sz w:val="28"/>
-          <w:szCs w:val="28"/>
-        </w:rPr>
-        <w:t xml:space="preserve"> (Google Play Store)</w:t>
+        <w:t>IDE configured? DrJava, JDoodle and Jvdroid (Google Play Store)</w:t>
       </w:r>
     </w:p>
     <w:p>
@@ -2369,21 +2305,12 @@
           <w:szCs w:val="28"/>
         </w:rPr>
       </w:pPr>
-      <w:proofErr w:type="spellStart"/>
-      <w:r>
-        <w:rPr>
-          <w:sz w:val="28"/>
-          <w:szCs w:val="28"/>
-        </w:rPr>
-        <w:t>DrJava</w:t>
-      </w:r>
-      <w:proofErr w:type="spellEnd"/>
-      <w:r>
-        <w:rPr>
-          <w:sz w:val="28"/>
-          <w:szCs w:val="28"/>
-        </w:rPr>
-        <w:t xml:space="preserve"> (Windows/Mac)</w:t>
+      <w:r>
+        <w:rPr>
+          <w:sz w:val="28"/>
+          <w:szCs w:val="28"/>
+        </w:rPr>
+        <w:t>DrJava (Windows/Mac)</w:t>
       </w:r>
     </w:p>
     <w:p>
@@ -2458,7 +2385,6 @@
           <w:szCs w:val="28"/>
         </w:rPr>
       </w:pPr>
-      <w:proofErr w:type="spellStart"/>
       <w:r>
         <w:rPr>
           <w:sz w:val="28"/>
@@ -2466,7 +2392,6 @@
         </w:rPr>
         <w:t>JDoodle</w:t>
       </w:r>
-      <w:proofErr w:type="spellEnd"/>
       <w:r>
         <w:rPr>
           <w:sz w:val="28"/>
@@ -2497,21 +2422,12 @@
           <w:szCs w:val="28"/>
         </w:rPr>
       </w:pPr>
-      <w:proofErr w:type="spellStart"/>
-      <w:r>
-        <w:rPr>
-          <w:sz w:val="28"/>
-          <w:szCs w:val="28"/>
-        </w:rPr>
-        <w:t>Jvdroid</w:t>
-      </w:r>
-      <w:proofErr w:type="spellEnd"/>
-      <w:r>
-        <w:rPr>
-          <w:sz w:val="28"/>
-          <w:szCs w:val="28"/>
-        </w:rPr>
-        <w:t xml:space="preserve"> (Google Play Store)</w:t>
+      <w:r>
+        <w:rPr>
+          <w:sz w:val="28"/>
+          <w:szCs w:val="28"/>
+        </w:rPr>
+        <w:t>Jvdroid (Google Play Store)</w:t>
       </w:r>
     </w:p>
     <w:p>
@@ -2667,23 +2583,7 @@
           <w:sz w:val="28"/>
           <w:szCs w:val="28"/>
         </w:rPr>
-        <w:t xml:space="preserve">Editing code/documents </w:t>
-      </w:r>
-      <w:proofErr w:type="spellStart"/>
-      <w:r>
-        <w:rPr>
-          <w:sz w:val="28"/>
-          <w:szCs w:val="28"/>
-        </w:rPr>
-        <w:t>etc</w:t>
-      </w:r>
-      <w:proofErr w:type="spellEnd"/>
-      <w:r>
-        <w:rPr>
-          <w:sz w:val="28"/>
-          <w:szCs w:val="28"/>
-        </w:rPr>
-        <w:t>…</w:t>
+        <w:t>Editing code/documents etc…</w:t>
       </w:r>
     </w:p>
     <w:p>
@@ -2743,23 +2643,7 @@
           <w:sz w:val="28"/>
           <w:szCs w:val="28"/>
         </w:rPr>
-        <w:t xml:space="preserve">Creating your own branch.  first initial, last initial, task, example: </w:t>
-      </w:r>
-      <w:proofErr w:type="spellStart"/>
-      <w:r>
-        <w:rPr>
-          <w:sz w:val="28"/>
-          <w:szCs w:val="28"/>
-        </w:rPr>
-        <w:t>ib-helloworld</w:t>
-      </w:r>
-      <w:proofErr w:type="spellEnd"/>
-      <w:r>
-        <w:rPr>
-          <w:sz w:val="28"/>
-          <w:szCs w:val="28"/>
-        </w:rPr>
-        <w:t>.</w:t>
+        <w:t>Creating your own branch.  first initial, last initial, task, example: ib-helloworld.</w:t>
       </w:r>
     </w:p>
     <w:p>
@@ -3080,18 +2964,8 @@
           <w:sz w:val="28"/>
           <w:szCs w:val="28"/>
         </w:rPr>
-        <w:t xml:space="preserve">My email is </w:t>
-      </w:r>
-      <w:proofErr w:type="spellStart"/>
-      <w:r>
-        <w:rPr>
-          <w:rFonts w:asciiTheme="majorHAnsi" w:hAnsiTheme="majorHAnsi" w:cstheme="majorHAnsi"/>
-          <w:sz w:val="28"/>
-          <w:szCs w:val="28"/>
-        </w:rPr>
-        <w:t>ibirchettsr@gmailcom</w:t>
-      </w:r>
-      <w:proofErr w:type="spellEnd"/>
+        <w:t>My email is ibirchettsr@gmailcom</w:t>
+      </w:r>
     </w:p>
     <w:p>
       <w:pPr>
@@ -3194,29 +3068,7 @@
           <w:sz w:val="28"/>
           <w:szCs w:val="28"/>
         </w:rPr>
-        <w:t>Turning in Homework/Exercises to the ‘homework’ folder under your own homework folder (</w:t>
-      </w:r>
-      <w:proofErr w:type="spellStart"/>
-      <w:r>
-        <w:rPr>
-          <w:rFonts w:asciiTheme="majorHAnsi" w:hAnsiTheme="majorHAnsi" w:cstheme="majorHAnsi"/>
-          <w:b/>
-          <w:bCs/>
-          <w:sz w:val="28"/>
-          <w:szCs w:val="28"/>
-        </w:rPr>
-        <w:t>ib</w:t>
-      </w:r>
-      <w:proofErr w:type="spellEnd"/>
-      <w:r>
-        <w:rPr>
-          <w:rFonts w:asciiTheme="majorHAnsi" w:hAnsiTheme="majorHAnsi" w:cstheme="majorHAnsi"/>
-          <w:b/>
-          <w:bCs/>
-          <w:sz w:val="28"/>
-          <w:szCs w:val="28"/>
-        </w:rPr>
-        <w:t>-homework).</w:t>
+        <w:t>Turning in Homework/Exercises to the ‘homework’ folder under your own homework folder (ib-homework).</w:t>
       </w:r>
     </w:p>
     <w:p>
@@ -3859,18 +3711,8 @@
           <w:sz w:val="28"/>
           <w:szCs w:val="28"/>
         </w:rPr>
-        <w:t>Subtract – ‘</w:t>
-      </w:r>
-      <w:proofErr w:type="gramStart"/>
-      <w:r>
-        <w:rPr>
-          <w:rFonts w:asciiTheme="majorHAnsi" w:hAnsiTheme="majorHAnsi" w:cstheme="majorHAnsi"/>
-          <w:sz w:val="28"/>
-          <w:szCs w:val="28"/>
-        </w:rPr>
-        <w:t>-“</w:t>
-      </w:r>
-      <w:proofErr w:type="gramEnd"/>
+        <w:t>Subtract – ‘-“</w:t>
+      </w:r>
     </w:p>
     <w:p>
       <w:pPr>
@@ -4065,23 +3907,13 @@
           <w:szCs w:val="28"/>
         </w:rPr>
       </w:pPr>
-      <w:proofErr w:type="gramStart"/>
-      <w:r>
-        <w:rPr>
-          <w:rFonts w:asciiTheme="majorHAnsi" w:hAnsiTheme="majorHAnsi" w:cstheme="majorHAnsi"/>
-          <w:sz w:val="28"/>
-          <w:szCs w:val="28"/>
-        </w:rPr>
-        <w:t>!=</w:t>
-      </w:r>
-      <w:proofErr w:type="gramEnd"/>
-      <w:r>
-        <w:rPr>
-          <w:rFonts w:asciiTheme="majorHAnsi" w:hAnsiTheme="majorHAnsi" w:cstheme="majorHAnsi"/>
-          <w:sz w:val="28"/>
-          <w:szCs w:val="28"/>
-        </w:rPr>
-        <w:t xml:space="preserve"> logical Complement operator, inverts the value of boolean</w:t>
+      <w:r>
+        <w:rPr>
+          <w:rFonts w:asciiTheme="majorHAnsi" w:hAnsiTheme="majorHAnsi" w:cstheme="majorHAnsi"/>
+          <w:sz w:val="28"/>
+          <w:szCs w:val="28"/>
+        </w:rPr>
+        <w:t>!= logical Complement operator, inverts the value of boolean</w:t>
       </w:r>
     </w:p>
     <w:p>
@@ -4280,33 +4112,15 @@
           <w:szCs w:val="28"/>
         </w:rPr>
         <w:lastRenderedPageBreak/>
-        <w:t xml:space="preserve">Use the two Classes DeclaringVaiables.java and </w:t>
-      </w:r>
-      <w:proofErr w:type="spellStart"/>
-      <w:r>
-        <w:rPr>
-          <w:rFonts w:asciiTheme="majorHAnsi" w:hAnsiTheme="majorHAnsi" w:cstheme="majorHAnsi"/>
-          <w:sz w:val="28"/>
-          <w:szCs w:val="28"/>
-        </w:rPr>
-        <w:t>Var</w:t>
-      </w:r>
-      <w:r>
-        <w:rPr>
-          <w:rFonts w:asciiTheme="majorHAnsi" w:hAnsiTheme="majorHAnsi" w:cstheme="majorHAnsi"/>
-          <w:sz w:val="28"/>
-          <w:szCs w:val="28"/>
-        </w:rPr>
-        <w:t>sExercise</w:t>
-      </w:r>
-      <w:proofErr w:type="spellEnd"/>
-      <w:r>
-        <w:rPr>
-          <w:rFonts w:asciiTheme="majorHAnsi" w:hAnsiTheme="majorHAnsi" w:cstheme="majorHAnsi"/>
-          <w:sz w:val="28"/>
-          <w:szCs w:val="28"/>
-        </w:rPr>
-        <w:t xml:space="preserve"> to complete your assignment of creating a setter and getter for each data member in DeclaringVariables.java and call them from VarsExecise.java, which is demonstrated in the existing classes.</w:t>
+        <w:t>Use the two Classes DeclaringVaiables.java and Var</w:t>
+      </w:r>
+      <w:r>
+        <w:rPr>
+          <w:rFonts w:asciiTheme="majorHAnsi" w:hAnsiTheme="majorHAnsi" w:cstheme="majorHAnsi"/>
+          <w:sz w:val="28"/>
+          <w:szCs w:val="28"/>
+        </w:rPr>
+        <w:t>sExercise to complete your assignment of creating a setter and getter for each data member in DeclaringVariables.java and call them from VarsExecise.java, which is demonstrated in the existing classes.</w:t>
       </w:r>
     </w:p>
     <w:p>
@@ -4578,6 +4392,9 @@
       <w:r>
         <w:lastRenderedPageBreak/>
         <w:t>Day 5</w:t>
+      </w:r>
+      <w:r>
+        <w:t>/6</w:t>
       </w:r>
     </w:p>
     <w:p>
@@ -7955,7 +7772,7 @@
 </file>
 
 <file path=customXml/itemProps1.xml><?xml version="1.0" encoding="utf-8"?>
-<ds:datastoreItem xmlns:ds="http://schemas.openxmlformats.org/officeDocument/2006/customXml" ds:itemID="{95E90063-7823-492D-9AC4-112263762702}">
+<ds:datastoreItem xmlns:ds="http://schemas.openxmlformats.org/officeDocument/2006/customXml" ds:itemID="{6EBD9A84-9384-4EC2-94B5-B4053C982755}">
   <ds:schemaRefs>
     <ds:schemaRef ds:uri="http://schemas.openxmlformats.org/officeDocument/2006/bibliography"/>
   </ds:schemaRefs>

</xml_diff>

<commit_message>
Added the US-State.txt file
Excercise in reading from file using Scanner.
</commit_message>
<xml_diff>
--- a/Docs/Course Syllabus.docx
+++ b/Docs/Course Syllabus.docx
@@ -219,23 +219,13 @@
         </w:rPr>
         <w:t>Saturdays from 1 – 5 (</w:t>
       </w:r>
-      <w:proofErr w:type="gramStart"/>
-      <w:r>
-        <w:rPr>
-          <w:rFonts w:asciiTheme="majorHAnsi" w:hAnsiTheme="majorHAnsi" w:cstheme="majorHAnsi"/>
-          <w:sz w:val="28"/>
-          <w:szCs w:val="28"/>
-        </w:rPr>
-        <w:t>2 hour</w:t>
-      </w:r>
-      <w:proofErr w:type="gramEnd"/>
-      <w:r>
-        <w:rPr>
-          <w:rFonts w:asciiTheme="majorHAnsi" w:hAnsiTheme="majorHAnsi" w:cstheme="majorHAnsi"/>
-          <w:sz w:val="28"/>
-          <w:szCs w:val="28"/>
-        </w:rPr>
-        <w:t xml:space="preserve"> Lab</w:t>
+      <w:r>
+        <w:rPr>
+          <w:rFonts w:asciiTheme="majorHAnsi" w:hAnsiTheme="majorHAnsi" w:cstheme="majorHAnsi"/>
+          <w:sz w:val="28"/>
+          <w:szCs w:val="28"/>
+        </w:rPr>
+        <w:t>2 hour Lab</w:t>
       </w:r>
       <w:r>
         <w:rPr>
@@ -1840,61 +1830,7 @@
           <w:sz w:val="28"/>
           <w:szCs w:val="28"/>
         </w:rPr>
-        <w:t xml:space="preserve">IDE configured? </w:t>
-      </w:r>
-      <w:proofErr w:type="spellStart"/>
-      <w:r>
-        <w:rPr>
-          <w:rFonts w:asciiTheme="majorHAnsi" w:hAnsiTheme="majorHAnsi" w:cstheme="majorHAnsi"/>
-          <w:sz w:val="28"/>
-          <w:szCs w:val="28"/>
-        </w:rPr>
-        <w:t>DrJava</w:t>
-      </w:r>
-      <w:proofErr w:type="spellEnd"/>
-      <w:r>
-        <w:rPr>
-          <w:rFonts w:asciiTheme="majorHAnsi" w:hAnsiTheme="majorHAnsi" w:cstheme="majorHAnsi"/>
-          <w:sz w:val="28"/>
-          <w:szCs w:val="28"/>
-        </w:rPr>
-        <w:t xml:space="preserve">, </w:t>
-      </w:r>
-      <w:proofErr w:type="spellStart"/>
-      <w:r>
-        <w:rPr>
-          <w:rFonts w:asciiTheme="majorHAnsi" w:hAnsiTheme="majorHAnsi" w:cstheme="majorHAnsi"/>
-          <w:sz w:val="28"/>
-          <w:szCs w:val="28"/>
-        </w:rPr>
-        <w:t>JDoodle</w:t>
-      </w:r>
-      <w:proofErr w:type="spellEnd"/>
-      <w:r>
-        <w:rPr>
-          <w:rFonts w:asciiTheme="majorHAnsi" w:hAnsiTheme="majorHAnsi" w:cstheme="majorHAnsi"/>
-          <w:sz w:val="28"/>
-          <w:szCs w:val="28"/>
-        </w:rPr>
-        <w:t xml:space="preserve"> and </w:t>
-      </w:r>
-      <w:proofErr w:type="spellStart"/>
-      <w:r>
-        <w:rPr>
-          <w:rFonts w:asciiTheme="majorHAnsi" w:hAnsiTheme="majorHAnsi" w:cstheme="majorHAnsi"/>
-          <w:sz w:val="28"/>
-          <w:szCs w:val="28"/>
-        </w:rPr>
-        <w:t>Jvdroid</w:t>
-      </w:r>
-      <w:proofErr w:type="spellEnd"/>
-      <w:r>
-        <w:rPr>
-          <w:rFonts w:asciiTheme="majorHAnsi" w:hAnsiTheme="majorHAnsi" w:cstheme="majorHAnsi"/>
-          <w:sz w:val="28"/>
-          <w:szCs w:val="28"/>
-        </w:rPr>
-        <w:t xml:space="preserve"> (Google Play Store)</w:t>
+        <w:t>IDE configured? DrJava, JDoodle and Jvdroid (Google Play Store)</w:t>
       </w:r>
     </w:p>
     <w:p>
@@ -2369,21 +2305,12 @@
           <w:szCs w:val="28"/>
         </w:rPr>
       </w:pPr>
-      <w:proofErr w:type="spellStart"/>
-      <w:r>
-        <w:rPr>
-          <w:sz w:val="28"/>
-          <w:szCs w:val="28"/>
-        </w:rPr>
-        <w:t>DrJava</w:t>
-      </w:r>
-      <w:proofErr w:type="spellEnd"/>
-      <w:r>
-        <w:rPr>
-          <w:sz w:val="28"/>
-          <w:szCs w:val="28"/>
-        </w:rPr>
-        <w:t xml:space="preserve"> (Windows/Mac)</w:t>
+      <w:r>
+        <w:rPr>
+          <w:sz w:val="28"/>
+          <w:szCs w:val="28"/>
+        </w:rPr>
+        <w:t>DrJava (Windows/Mac)</w:t>
       </w:r>
     </w:p>
     <w:p>
@@ -2458,7 +2385,6 @@
           <w:szCs w:val="28"/>
         </w:rPr>
       </w:pPr>
-      <w:proofErr w:type="spellStart"/>
       <w:r>
         <w:rPr>
           <w:sz w:val="28"/>
@@ -2466,7 +2392,6 @@
         </w:rPr>
         <w:t>JDoodle</w:t>
       </w:r>
-      <w:proofErr w:type="spellEnd"/>
       <w:r>
         <w:rPr>
           <w:sz w:val="28"/>
@@ -2497,21 +2422,12 @@
           <w:szCs w:val="28"/>
         </w:rPr>
       </w:pPr>
-      <w:proofErr w:type="spellStart"/>
-      <w:r>
-        <w:rPr>
-          <w:sz w:val="28"/>
-          <w:szCs w:val="28"/>
-        </w:rPr>
-        <w:t>Jvdroid</w:t>
-      </w:r>
-      <w:proofErr w:type="spellEnd"/>
-      <w:r>
-        <w:rPr>
-          <w:sz w:val="28"/>
-          <w:szCs w:val="28"/>
-        </w:rPr>
-        <w:t xml:space="preserve"> (Google Play Store)</w:t>
+      <w:r>
+        <w:rPr>
+          <w:sz w:val="28"/>
+          <w:szCs w:val="28"/>
+        </w:rPr>
+        <w:t>Jvdroid (Google Play Store)</w:t>
       </w:r>
     </w:p>
     <w:p>
@@ -2667,23 +2583,7 @@
           <w:sz w:val="28"/>
           <w:szCs w:val="28"/>
         </w:rPr>
-        <w:t xml:space="preserve">Editing code/documents </w:t>
-      </w:r>
-      <w:proofErr w:type="spellStart"/>
-      <w:r>
-        <w:rPr>
-          <w:sz w:val="28"/>
-          <w:szCs w:val="28"/>
-        </w:rPr>
-        <w:t>etc</w:t>
-      </w:r>
-      <w:proofErr w:type="spellEnd"/>
-      <w:r>
-        <w:rPr>
-          <w:sz w:val="28"/>
-          <w:szCs w:val="28"/>
-        </w:rPr>
-        <w:t>…</w:t>
+        <w:t>Editing code/documents etc…</w:t>
       </w:r>
     </w:p>
     <w:p>
@@ -2743,23 +2643,7 @@
           <w:sz w:val="28"/>
           <w:szCs w:val="28"/>
         </w:rPr>
-        <w:t xml:space="preserve">Creating your own branch.  first initial, last initial, task, example: </w:t>
-      </w:r>
-      <w:proofErr w:type="spellStart"/>
-      <w:r>
-        <w:rPr>
-          <w:sz w:val="28"/>
-          <w:szCs w:val="28"/>
-        </w:rPr>
-        <w:t>ib-helloworld</w:t>
-      </w:r>
-      <w:proofErr w:type="spellEnd"/>
-      <w:r>
-        <w:rPr>
-          <w:sz w:val="28"/>
-          <w:szCs w:val="28"/>
-        </w:rPr>
-        <w:t>.</w:t>
+        <w:t>Creating your own branch.  first initial, last initial, task, example: ib-helloworld.</w:t>
       </w:r>
     </w:p>
     <w:p>
@@ -3080,18 +2964,8 @@
           <w:sz w:val="28"/>
           <w:szCs w:val="28"/>
         </w:rPr>
-        <w:t xml:space="preserve">My email is </w:t>
-      </w:r>
-      <w:proofErr w:type="spellStart"/>
-      <w:r>
-        <w:rPr>
-          <w:rFonts w:asciiTheme="majorHAnsi" w:hAnsiTheme="majorHAnsi" w:cstheme="majorHAnsi"/>
-          <w:sz w:val="28"/>
-          <w:szCs w:val="28"/>
-        </w:rPr>
-        <w:t>ibirchettsr@gmailcom</w:t>
-      </w:r>
-      <w:proofErr w:type="spellEnd"/>
+        <w:t>My email is ibirchettsr@gmailcom</w:t>
+      </w:r>
     </w:p>
     <w:p>
       <w:pPr>
@@ -3194,29 +3068,7 @@
           <w:sz w:val="28"/>
           <w:szCs w:val="28"/>
         </w:rPr>
-        <w:t>Turning in Homework/Exercises to the ‘homework’ folder under your own homework folder (</w:t>
-      </w:r>
-      <w:proofErr w:type="spellStart"/>
-      <w:r>
-        <w:rPr>
-          <w:rFonts w:asciiTheme="majorHAnsi" w:hAnsiTheme="majorHAnsi" w:cstheme="majorHAnsi"/>
-          <w:b/>
-          <w:bCs/>
-          <w:sz w:val="28"/>
-          <w:szCs w:val="28"/>
-        </w:rPr>
-        <w:t>ib</w:t>
-      </w:r>
-      <w:proofErr w:type="spellEnd"/>
-      <w:r>
-        <w:rPr>
-          <w:rFonts w:asciiTheme="majorHAnsi" w:hAnsiTheme="majorHAnsi" w:cstheme="majorHAnsi"/>
-          <w:b/>
-          <w:bCs/>
-          <w:sz w:val="28"/>
-          <w:szCs w:val="28"/>
-        </w:rPr>
-        <w:t>-homework).</w:t>
+        <w:t>Turning in Homework/Exercises to the ‘homework’ folder under your own homework folder (ib-homework).</w:t>
       </w:r>
     </w:p>
     <w:p>
@@ -3859,18 +3711,8 @@
           <w:sz w:val="28"/>
           <w:szCs w:val="28"/>
         </w:rPr>
-        <w:t>Subtract – ‘</w:t>
-      </w:r>
-      <w:proofErr w:type="gramStart"/>
-      <w:r>
-        <w:rPr>
-          <w:rFonts w:asciiTheme="majorHAnsi" w:hAnsiTheme="majorHAnsi" w:cstheme="majorHAnsi"/>
-          <w:sz w:val="28"/>
-          <w:szCs w:val="28"/>
-        </w:rPr>
-        <w:t>-“</w:t>
-      </w:r>
-      <w:proofErr w:type="gramEnd"/>
+        <w:t>Subtract – ‘-“</w:t>
+      </w:r>
     </w:p>
     <w:p>
       <w:pPr>
@@ -4065,23 +3907,13 @@
           <w:szCs w:val="28"/>
         </w:rPr>
       </w:pPr>
-      <w:proofErr w:type="gramStart"/>
-      <w:r>
-        <w:rPr>
-          <w:rFonts w:asciiTheme="majorHAnsi" w:hAnsiTheme="majorHAnsi" w:cstheme="majorHAnsi"/>
-          <w:sz w:val="28"/>
-          <w:szCs w:val="28"/>
-        </w:rPr>
-        <w:t>!=</w:t>
-      </w:r>
-      <w:proofErr w:type="gramEnd"/>
-      <w:r>
-        <w:rPr>
-          <w:rFonts w:asciiTheme="majorHAnsi" w:hAnsiTheme="majorHAnsi" w:cstheme="majorHAnsi"/>
-          <w:sz w:val="28"/>
-          <w:szCs w:val="28"/>
-        </w:rPr>
-        <w:t xml:space="preserve"> logical Complement operator, inverts the value of boolean</w:t>
+      <w:r>
+        <w:rPr>
+          <w:rFonts w:asciiTheme="majorHAnsi" w:hAnsiTheme="majorHAnsi" w:cstheme="majorHAnsi"/>
+          <w:sz w:val="28"/>
+          <w:szCs w:val="28"/>
+        </w:rPr>
+        <w:t>!= logical Complement operator, inverts the value of boolean</w:t>
       </w:r>
     </w:p>
     <w:p>
@@ -4280,33 +4112,15 @@
           <w:szCs w:val="28"/>
         </w:rPr>
         <w:lastRenderedPageBreak/>
-        <w:t xml:space="preserve">Use the two Classes DeclaringVaiables.java and </w:t>
-      </w:r>
-      <w:proofErr w:type="spellStart"/>
-      <w:r>
-        <w:rPr>
-          <w:rFonts w:asciiTheme="majorHAnsi" w:hAnsiTheme="majorHAnsi" w:cstheme="majorHAnsi"/>
-          <w:sz w:val="28"/>
-          <w:szCs w:val="28"/>
-        </w:rPr>
-        <w:t>Var</w:t>
-      </w:r>
-      <w:r>
-        <w:rPr>
-          <w:rFonts w:asciiTheme="majorHAnsi" w:hAnsiTheme="majorHAnsi" w:cstheme="majorHAnsi"/>
-          <w:sz w:val="28"/>
-          <w:szCs w:val="28"/>
-        </w:rPr>
-        <w:t>sExercise</w:t>
-      </w:r>
-      <w:proofErr w:type="spellEnd"/>
-      <w:r>
-        <w:rPr>
-          <w:rFonts w:asciiTheme="majorHAnsi" w:hAnsiTheme="majorHAnsi" w:cstheme="majorHAnsi"/>
-          <w:sz w:val="28"/>
-          <w:szCs w:val="28"/>
-        </w:rPr>
-        <w:t xml:space="preserve"> to complete your assignment of creating a setter and getter for each data member in DeclaringVariables.java and call them from VarsExecise.java, which is demonstrated in the existing classes.</w:t>
+        <w:t>Use the two Classes DeclaringVaiables.java and Var</w:t>
+      </w:r>
+      <w:r>
+        <w:rPr>
+          <w:rFonts w:asciiTheme="majorHAnsi" w:hAnsiTheme="majorHAnsi" w:cstheme="majorHAnsi"/>
+          <w:sz w:val="28"/>
+          <w:szCs w:val="28"/>
+        </w:rPr>
+        <w:t>sExercise to complete your assignment of creating a setter and getter for each data member in DeclaringVariables.java and call them from VarsExecise.java, which is demonstrated in the existing classes.</w:t>
       </w:r>
     </w:p>
     <w:p>
@@ -5817,13 +5631,13 @@
       </w:pPr>
       <w:r>
         <w:lastRenderedPageBreak/>
-        <w:t xml:space="preserve">Day </w:t>
-      </w:r>
-      <w:r>
-        <w:t>9</w:t>
-      </w:r>
-      <w:r>
-        <w:t xml:space="preserve"> / 10</w:t>
+        <w:t>Day 9</w:t>
+      </w:r>
+      <w:r>
+        <w:t xml:space="preserve"> /10</w:t>
+      </w:r>
+      <w:r>
+        <w:t>/11</w:t>
       </w:r>
     </w:p>
     <w:p>
@@ -6202,6 +6016,28 @@
       <w:pPr>
         <w:pStyle w:val="ListParagraph"/>
         <w:numPr>
+          <w:ilvl w:val="1"/>
+          <w:numId w:val="11"/>
+        </w:numPr>
+        <w:rPr>
+          <w:sz w:val="28"/>
+          <w:szCs w:val="28"/>
+          <w:highlight w:val="yellow"/>
+        </w:rPr>
+      </w:pPr>
+      <w:r>
+        <w:rPr>
+          <w:sz w:val="28"/>
+          <w:szCs w:val="28"/>
+          <w:highlight w:val="yellow"/>
+        </w:rPr>
+        <w:t>Reading from a file with a while loop</w:t>
+      </w:r>
+    </w:p>
+    <w:p>
+      <w:pPr>
+        <w:pStyle w:val="ListParagraph"/>
+        <w:numPr>
           <w:ilvl w:val="0"/>
           <w:numId w:val="11"/>
         </w:numPr>
@@ -6269,23 +6105,7 @@
           <w:sz w:val="28"/>
           <w:szCs w:val="28"/>
         </w:rPr>
-        <w:t xml:space="preserve">ding </w:t>
-      </w:r>
-      <w:proofErr w:type="gramStart"/>
-      <w:r>
-        <w:rPr>
-          <w:sz w:val="28"/>
-          <w:szCs w:val="28"/>
-        </w:rPr>
-        <w:t>For</w:t>
-      </w:r>
-      <w:proofErr w:type="gramEnd"/>
-      <w:r>
-        <w:rPr>
-          <w:sz w:val="28"/>
-          <w:szCs w:val="28"/>
-        </w:rPr>
-        <w:t xml:space="preserve"> Each Loops.</w:t>
+        <w:t>ding For Each Loops.</w:t>
       </w:r>
     </w:p>
     <w:p>
@@ -6329,23 +6149,7 @@
           <w:sz w:val="28"/>
           <w:szCs w:val="28"/>
         </w:rPr>
-        <w:t xml:space="preserve">Please continue to implement WhileTest.java and WhileExercise.java in my homework folder: </w:t>
-      </w:r>
-      <w:proofErr w:type="spellStart"/>
-      <w:r>
-        <w:rPr>
-          <w:sz w:val="28"/>
-          <w:szCs w:val="28"/>
-        </w:rPr>
-        <w:t>ib</w:t>
-      </w:r>
-      <w:proofErr w:type="spellEnd"/>
-      <w:r>
-        <w:rPr>
-          <w:sz w:val="28"/>
-          <w:szCs w:val="28"/>
-        </w:rPr>
-        <w:t>-homework</w:t>
+        <w:t>Please continue to implement WhileTest.java and WhileExercise.java in my homework folder: ib-homework</w:t>
       </w:r>
     </w:p>
     <w:sectPr>
@@ -9423,7 +9227,7 @@
 </file>
 
 <file path=customXml/itemProps1.xml><?xml version="1.0" encoding="utf-8"?>
-<ds:datastoreItem xmlns:ds="http://schemas.openxmlformats.org/officeDocument/2006/customXml" ds:itemID="{D0760B72-0F94-4466-8A92-C0A88BEB09A1}">
+<ds:datastoreItem xmlns:ds="http://schemas.openxmlformats.org/officeDocument/2006/customXml" ds:itemID="{671908B5-0089-4255-9FA3-F4ECFC170DB2}">
   <ds:schemaRefs>
     <ds:schemaRef ds:uri="http://schemas.openxmlformats.org/officeDocument/2006/bibliography"/>
   </ds:schemaRefs>

</xml_diff>

<commit_message>
Added Departments and Classes
During class tonight
</commit_message>
<xml_diff>
--- a/Docs/Course Syllabus.docx
+++ b/Docs/Course Syllabus.docx
@@ -7505,10 +7505,10 @@
       </w:pPr>
       <w:r>
         <w:lastRenderedPageBreak/>
-        <w:t xml:space="preserve">Day </w:t>
-      </w:r>
-      <w:r>
-        <w:t>15</w:t>
+        <w:t>Day 15</w:t>
+      </w:r>
+      <w:r>
+        <w:t>/16</w:t>
       </w:r>
     </w:p>
     <w:p>
@@ -7529,6 +7529,759 @@
           <w:szCs w:val="36"/>
         </w:rPr>
         <w:t>Moving to Eclipse and Starting the Super Store Project</w:t>
+      </w:r>
+    </w:p>
+    <w:p>
+      <w:pPr>
+        <w:pStyle w:val="ListParagraph"/>
+        <w:numPr>
+          <w:ilvl w:val="0"/>
+          <w:numId w:val="13"/>
+        </w:numPr>
+        <w:rPr>
+          <w:b/>
+          <w:bCs/>
+          <w:sz w:val="28"/>
+          <w:szCs w:val="28"/>
+        </w:rPr>
+      </w:pPr>
+      <w:r>
+        <w:rPr>
+          <w:b/>
+          <w:bCs/>
+          <w:sz w:val="28"/>
+          <w:szCs w:val="28"/>
+        </w:rPr>
+        <w:t xml:space="preserve">Housekeeping – </w:t>
+      </w:r>
+      <w:r>
+        <w:rPr>
+          <w:b/>
+          <w:bCs/>
+          <w:color w:val="FF0000"/>
+          <w:sz w:val="28"/>
+          <w:szCs w:val="28"/>
+        </w:rPr>
+        <w:t>We are Recording this class</w:t>
+      </w:r>
+    </w:p>
+    <w:p>
+      <w:pPr>
+        <w:pStyle w:val="ListParagraph"/>
+        <w:numPr>
+          <w:ilvl w:val="1"/>
+          <w:numId w:val="13"/>
+        </w:numPr>
+        <w:rPr>
+          <w:sz w:val="28"/>
+          <w:szCs w:val="28"/>
+        </w:rPr>
+      </w:pPr>
+      <w:r>
+        <w:rPr>
+          <w:sz w:val="28"/>
+          <w:szCs w:val="28"/>
+        </w:rPr>
+        <w:t>Welcome</w:t>
+      </w:r>
+    </w:p>
+    <w:p>
+      <w:pPr>
+        <w:pStyle w:val="ListParagraph"/>
+        <w:numPr>
+          <w:ilvl w:val="1"/>
+          <w:numId w:val="13"/>
+        </w:numPr>
+        <w:rPr>
+          <w:sz w:val="28"/>
+          <w:szCs w:val="28"/>
+        </w:rPr>
+      </w:pPr>
+      <w:r>
+        <w:rPr>
+          <w:sz w:val="28"/>
+          <w:szCs w:val="28"/>
+        </w:rPr>
+        <w:t>Any Issues</w:t>
+      </w:r>
+      <w:r>
+        <w:rPr>
+          <w:sz w:val="28"/>
+          <w:szCs w:val="28"/>
+        </w:rPr>
+        <w:t xml:space="preserve"> </w:t>
+      </w:r>
+      <w:r>
+        <w:rPr>
+          <w:sz w:val="28"/>
+          <w:szCs w:val="28"/>
+        </w:rPr>
+        <w:t>with</w:t>
+      </w:r>
+      <w:r>
+        <w:rPr>
+          <w:sz w:val="28"/>
+          <w:szCs w:val="28"/>
+        </w:rPr>
+        <w:t xml:space="preserve"> accessing GitHub</w:t>
+      </w:r>
+      <w:r>
+        <w:rPr>
+          <w:sz w:val="28"/>
+          <w:szCs w:val="28"/>
+        </w:rPr>
+        <w:t>?</w:t>
+      </w:r>
+    </w:p>
+    <w:p>
+      <w:pPr>
+        <w:pStyle w:val="ListParagraph"/>
+        <w:numPr>
+          <w:ilvl w:val="2"/>
+          <w:numId w:val="13"/>
+        </w:numPr>
+        <w:rPr>
+          <w:b/>
+          <w:bCs/>
+          <w:sz w:val="28"/>
+          <w:szCs w:val="28"/>
+        </w:rPr>
+      </w:pPr>
+      <w:r>
+        <w:rPr>
+          <w:b/>
+          <w:bCs/>
+          <w:sz w:val="28"/>
+          <w:szCs w:val="28"/>
+        </w:rPr>
+        <w:t xml:space="preserve">Desktop GitHub - </w:t>
+      </w:r>
+      <w:r>
+        <w:rPr>
+          <w:b/>
+          <w:bCs/>
+          <w:sz w:val="28"/>
+          <w:szCs w:val="28"/>
+        </w:rPr>
+        <w:t>Refresh Daily</w:t>
+      </w:r>
+    </w:p>
+    <w:p>
+      <w:pPr>
+        <w:pStyle w:val="ListParagraph"/>
+        <w:numPr>
+          <w:ilvl w:val="1"/>
+          <w:numId w:val="13"/>
+        </w:numPr>
+        <w:rPr>
+          <w:sz w:val="28"/>
+          <w:szCs w:val="28"/>
+        </w:rPr>
+      </w:pPr>
+      <w:r>
+        <w:rPr>
+          <w:sz w:val="28"/>
+          <w:szCs w:val="28"/>
+        </w:rPr>
+        <w:t>Any Issues</w:t>
+      </w:r>
+      <w:r>
+        <w:rPr>
+          <w:sz w:val="28"/>
+          <w:szCs w:val="28"/>
+        </w:rPr>
+        <w:t xml:space="preserve"> </w:t>
+      </w:r>
+      <w:r>
+        <w:rPr>
+          <w:sz w:val="28"/>
+          <w:szCs w:val="28"/>
+        </w:rPr>
+        <w:t>with</w:t>
+      </w:r>
+      <w:r>
+        <w:rPr>
+          <w:sz w:val="28"/>
+          <w:szCs w:val="28"/>
+        </w:rPr>
+        <w:t xml:space="preserve"> accessing Videos?</w:t>
+      </w:r>
+    </w:p>
+    <w:p>
+      <w:pPr>
+        <w:pStyle w:val="ListParagraph"/>
+        <w:numPr>
+          <w:ilvl w:val="1"/>
+          <w:numId w:val="13"/>
+        </w:numPr>
+        <w:rPr>
+          <w:sz w:val="28"/>
+          <w:szCs w:val="28"/>
+        </w:rPr>
+      </w:pPr>
+      <w:r>
+        <w:rPr>
+          <w:sz w:val="28"/>
+          <w:szCs w:val="28"/>
+        </w:rPr>
+        <w:t>Any Issues</w:t>
+      </w:r>
+      <w:r>
+        <w:rPr>
+          <w:sz w:val="28"/>
+          <w:szCs w:val="28"/>
+        </w:rPr>
+        <w:t xml:space="preserve"> </w:t>
+      </w:r>
+      <w:r>
+        <w:rPr>
+          <w:sz w:val="28"/>
+          <w:szCs w:val="28"/>
+        </w:rPr>
+        <w:t>with</w:t>
+      </w:r>
+      <w:r>
+        <w:rPr>
+          <w:sz w:val="28"/>
+          <w:szCs w:val="28"/>
+        </w:rPr>
+        <w:t xml:space="preserve"> Homework?</w:t>
+      </w:r>
+    </w:p>
+    <w:p>
+      <w:pPr>
+        <w:pStyle w:val="ListParagraph"/>
+        <w:numPr>
+          <w:ilvl w:val="2"/>
+          <w:numId w:val="13"/>
+        </w:numPr>
+        <w:rPr>
+          <w:sz w:val="28"/>
+          <w:szCs w:val="28"/>
+        </w:rPr>
+      </w:pPr>
+      <w:r>
+        <w:rPr>
+          <w:sz w:val="28"/>
+          <w:szCs w:val="28"/>
+        </w:rPr>
+        <w:t>Homework due Saturday.</w:t>
+      </w:r>
+    </w:p>
+    <w:p>
+      <w:pPr>
+        <w:pStyle w:val="ListParagraph"/>
+        <w:numPr>
+          <w:ilvl w:val="2"/>
+          <w:numId w:val="13"/>
+        </w:numPr>
+        <w:rPr>
+          <w:sz w:val="28"/>
+          <w:szCs w:val="28"/>
+        </w:rPr>
+      </w:pPr>
+      <w:r>
+        <w:rPr>
+          <w:sz w:val="28"/>
+          <w:szCs w:val="28"/>
+        </w:rPr>
+        <w:t>Please commit to a new branch</w:t>
+      </w:r>
+    </w:p>
+    <w:p>
+      <w:pPr>
+        <w:pStyle w:val="ListParagraph"/>
+        <w:numPr>
+          <w:ilvl w:val="2"/>
+          <w:numId w:val="13"/>
+        </w:numPr>
+        <w:rPr>
+          <w:sz w:val="28"/>
+          <w:szCs w:val="28"/>
+        </w:rPr>
+      </w:pPr>
+      <w:r>
+        <w:rPr>
+          <w:sz w:val="28"/>
+          <w:szCs w:val="28"/>
+        </w:rPr>
+        <w:t>Create Pull Request</w:t>
+      </w:r>
+    </w:p>
+    <w:p>
+      <w:pPr>
+        <w:pStyle w:val="ListParagraph"/>
+        <w:numPr>
+          <w:ilvl w:val="1"/>
+          <w:numId w:val="13"/>
+        </w:numPr>
+        <w:rPr>
+          <w:sz w:val="28"/>
+          <w:szCs w:val="28"/>
+        </w:rPr>
+      </w:pPr>
+      <w:r>
+        <w:rPr>
+          <w:sz w:val="28"/>
+          <w:szCs w:val="28"/>
+        </w:rPr>
+        <w:t>Still in Chapter 7 While Loops</w:t>
+      </w:r>
+      <w:r>
+        <w:rPr>
+          <w:sz w:val="28"/>
+          <w:szCs w:val="28"/>
+        </w:rPr>
+        <w:t>.</w:t>
+      </w:r>
+    </w:p>
+    <w:p>
+      <w:pPr>
+        <w:pStyle w:val="ListParagraph"/>
+        <w:numPr>
+          <w:ilvl w:val="0"/>
+          <w:numId w:val="13"/>
+        </w:numPr>
+        <w:rPr>
+          <w:b/>
+          <w:bCs/>
+          <w:sz w:val="28"/>
+          <w:szCs w:val="28"/>
+        </w:rPr>
+      </w:pPr>
+      <w:r>
+        <w:rPr>
+          <w:b/>
+          <w:bCs/>
+          <w:sz w:val="28"/>
+          <w:szCs w:val="28"/>
+        </w:rPr>
+        <w:t xml:space="preserve">Writing Data to Text Files </w:t>
+      </w:r>
+    </w:p>
+    <w:p>
+      <w:pPr>
+        <w:pStyle w:val="ListParagraph"/>
+        <w:numPr>
+          <w:ilvl w:val="1"/>
+          <w:numId w:val="13"/>
+        </w:numPr>
+        <w:rPr>
+          <w:sz w:val="28"/>
+          <w:szCs w:val="28"/>
+        </w:rPr>
+      </w:pPr>
+      <w:r>
+        <w:rPr>
+          <w:sz w:val="28"/>
+          <w:szCs w:val="28"/>
+        </w:rPr>
+        <w:t>Creating Configuration files.</w:t>
+      </w:r>
+    </w:p>
+    <w:p>
+      <w:pPr>
+        <w:pStyle w:val="ListParagraph"/>
+        <w:numPr>
+          <w:ilvl w:val="1"/>
+          <w:numId w:val="13"/>
+        </w:numPr>
+        <w:rPr>
+          <w:sz w:val="28"/>
+          <w:szCs w:val="28"/>
+        </w:rPr>
+      </w:pPr>
+      <w:r>
+        <w:rPr>
+          <w:sz w:val="28"/>
+          <w:szCs w:val="28"/>
+        </w:rPr>
+        <w:t>Reading Configuration files.</w:t>
+      </w:r>
+    </w:p>
+    <w:p>
+      <w:pPr>
+        <w:pStyle w:val="ListParagraph"/>
+        <w:numPr>
+          <w:ilvl w:val="0"/>
+          <w:numId w:val="13"/>
+        </w:numPr>
+        <w:rPr>
+          <w:b/>
+          <w:bCs/>
+          <w:sz w:val="28"/>
+          <w:szCs w:val="28"/>
+        </w:rPr>
+      </w:pPr>
+      <w:r>
+        <w:rPr>
+          <w:b/>
+          <w:bCs/>
+          <w:sz w:val="28"/>
+          <w:szCs w:val="28"/>
+        </w:rPr>
+        <w:t>Continuing with Loops</w:t>
+      </w:r>
+    </w:p>
+    <w:p>
+      <w:pPr>
+        <w:pStyle w:val="ListParagraph"/>
+        <w:numPr>
+          <w:ilvl w:val="1"/>
+          <w:numId w:val="13"/>
+        </w:numPr>
+        <w:rPr>
+          <w:sz w:val="28"/>
+          <w:szCs w:val="28"/>
+        </w:rPr>
+      </w:pPr>
+      <w:r>
+        <w:rPr>
+          <w:sz w:val="28"/>
+          <w:szCs w:val="28"/>
+        </w:rPr>
+        <w:t>Do {} While</w:t>
+      </w:r>
+      <w:r>
+        <w:rPr>
+          <w:sz w:val="28"/>
+          <w:szCs w:val="28"/>
+        </w:rPr>
+        <w:t xml:space="preserve"> </w:t>
+      </w:r>
+      <w:r>
+        <w:rPr>
+          <w:sz w:val="28"/>
+          <w:szCs w:val="28"/>
+        </w:rPr>
+        <w:t>() Loops</w:t>
+      </w:r>
+    </w:p>
+    <w:p>
+      <w:pPr>
+        <w:pStyle w:val="ListParagraph"/>
+        <w:numPr>
+          <w:ilvl w:val="1"/>
+          <w:numId w:val="13"/>
+        </w:numPr>
+        <w:rPr>
+          <w:sz w:val="28"/>
+          <w:szCs w:val="28"/>
+        </w:rPr>
+      </w:pPr>
+      <w:r>
+        <w:rPr>
+          <w:sz w:val="28"/>
+          <w:szCs w:val="28"/>
+        </w:rPr>
+        <w:t>For Loops</w:t>
+      </w:r>
+    </w:p>
+    <w:p>
+      <w:pPr>
+        <w:pStyle w:val="ListParagraph"/>
+        <w:numPr>
+          <w:ilvl w:val="1"/>
+          <w:numId w:val="13"/>
+        </w:numPr>
+        <w:rPr>
+          <w:sz w:val="28"/>
+          <w:szCs w:val="28"/>
+        </w:rPr>
+      </w:pPr>
+      <w:r>
+        <w:rPr>
+          <w:sz w:val="28"/>
+          <w:szCs w:val="28"/>
+        </w:rPr>
+        <w:t>For Each Loops</w:t>
+      </w:r>
+    </w:p>
+    <w:p>
+      <w:pPr>
+        <w:pStyle w:val="ListParagraph"/>
+        <w:numPr>
+          <w:ilvl w:val="0"/>
+          <w:numId w:val="13"/>
+        </w:numPr>
+        <w:rPr>
+          <w:sz w:val="28"/>
+          <w:szCs w:val="28"/>
+        </w:rPr>
+      </w:pPr>
+      <w:r>
+        <w:rPr>
+          <w:b/>
+          <w:bCs/>
+          <w:sz w:val="28"/>
+          <w:szCs w:val="28"/>
+        </w:rPr>
+        <w:t>UUID/GUID</w:t>
+      </w:r>
+      <w:r>
+        <w:rPr>
+          <w:sz w:val="28"/>
+          <w:szCs w:val="28"/>
+        </w:rPr>
+        <w:t xml:space="preserve"> – Universal Unique ID/Global Unique ID</w:t>
+      </w:r>
+    </w:p>
+    <w:p>
+      <w:pPr>
+        <w:pStyle w:val="ListParagraph"/>
+        <w:numPr>
+          <w:ilvl w:val="0"/>
+          <w:numId w:val="13"/>
+        </w:numPr>
+        <w:rPr>
+          <w:sz w:val="28"/>
+          <w:szCs w:val="28"/>
+        </w:rPr>
+      </w:pPr>
+      <w:r>
+        <w:rPr>
+          <w:b/>
+          <w:bCs/>
+          <w:sz w:val="28"/>
+          <w:szCs w:val="28"/>
+        </w:rPr>
+        <w:t>Grocery Shopping Experience</w:t>
+      </w:r>
+    </w:p>
+    <w:p>
+      <w:pPr>
+        <w:pStyle w:val="ListParagraph"/>
+        <w:numPr>
+          <w:ilvl w:val="1"/>
+          <w:numId w:val="13"/>
+        </w:numPr>
+        <w:rPr>
+          <w:sz w:val="28"/>
+          <w:szCs w:val="28"/>
+        </w:rPr>
+      </w:pPr>
+      <w:r>
+        <w:rPr>
+          <w:sz w:val="28"/>
+          <w:szCs w:val="28"/>
+        </w:rPr>
+        <w:t>Welcome</w:t>
+      </w:r>
+    </w:p>
+    <w:p>
+      <w:pPr>
+        <w:pStyle w:val="ListParagraph"/>
+        <w:numPr>
+          <w:ilvl w:val="2"/>
+          <w:numId w:val="13"/>
+        </w:numPr>
+        <w:rPr>
+          <w:sz w:val="28"/>
+          <w:szCs w:val="28"/>
+        </w:rPr>
+      </w:pPr>
+      <w:r>
+        <w:rPr>
+          <w:sz w:val="28"/>
+          <w:szCs w:val="28"/>
+        </w:rPr>
+        <w:t>Greeting Class (includes main method)</w:t>
+      </w:r>
+    </w:p>
+    <w:p>
+      <w:pPr>
+        <w:pStyle w:val="ListParagraph"/>
+        <w:numPr>
+          <w:ilvl w:val="2"/>
+          <w:numId w:val="13"/>
+        </w:numPr>
+        <w:rPr>
+          <w:sz w:val="28"/>
+          <w:szCs w:val="28"/>
+        </w:rPr>
+      </w:pPr>
+      <w:r>
+        <w:rPr>
+          <w:sz w:val="28"/>
+          <w:szCs w:val="28"/>
+        </w:rPr>
+        <w:t>Membership Class</w:t>
+      </w:r>
+    </w:p>
+    <w:p>
+      <w:pPr>
+        <w:pStyle w:val="ListParagraph"/>
+        <w:numPr>
+          <w:ilvl w:val="1"/>
+          <w:numId w:val="13"/>
+        </w:numPr>
+        <w:rPr>
+          <w:sz w:val="28"/>
+          <w:szCs w:val="28"/>
+        </w:rPr>
+      </w:pPr>
+      <w:r>
+        <w:rPr>
+          <w:sz w:val="28"/>
+          <w:szCs w:val="28"/>
+        </w:rPr>
+        <w:t>Shopping Cart Class</w:t>
+      </w:r>
+    </w:p>
+    <w:p>
+      <w:pPr>
+        <w:pStyle w:val="ListParagraph"/>
+        <w:numPr>
+          <w:ilvl w:val="2"/>
+          <w:numId w:val="13"/>
+        </w:numPr>
+        <w:rPr>
+          <w:sz w:val="28"/>
+          <w:szCs w:val="28"/>
+        </w:rPr>
+      </w:pPr>
+      <w:r>
+        <w:rPr>
+          <w:sz w:val="28"/>
+          <w:szCs w:val="28"/>
+        </w:rPr>
+        <w:t>Shopping List Class</w:t>
+      </w:r>
+    </w:p>
+    <w:p>
+      <w:pPr>
+        <w:pStyle w:val="ListParagraph"/>
+        <w:numPr>
+          <w:ilvl w:val="2"/>
+          <w:numId w:val="13"/>
+        </w:numPr>
+        <w:rPr>
+          <w:sz w:val="28"/>
+          <w:szCs w:val="28"/>
+        </w:rPr>
+      </w:pPr>
+      <w:r>
+        <w:rPr>
+          <w:sz w:val="28"/>
+          <w:szCs w:val="28"/>
+        </w:rPr>
+        <w:t xml:space="preserve">Add </w:t>
+      </w:r>
+      <w:proofErr w:type="gramStart"/>
+      <w:r>
+        <w:rPr>
+          <w:sz w:val="28"/>
+          <w:szCs w:val="28"/>
+        </w:rPr>
+        <w:t>To</w:t>
+      </w:r>
+      <w:proofErr w:type="gramEnd"/>
+      <w:r>
+        <w:rPr>
+          <w:sz w:val="28"/>
+          <w:szCs w:val="28"/>
+        </w:rPr>
+        <w:t xml:space="preserve"> Cart Class</w:t>
+      </w:r>
+    </w:p>
+    <w:p>
+      <w:pPr>
+        <w:pStyle w:val="ListParagraph"/>
+        <w:numPr>
+          <w:ilvl w:val="2"/>
+          <w:numId w:val="13"/>
+        </w:numPr>
+        <w:rPr>
+          <w:sz w:val="28"/>
+          <w:szCs w:val="28"/>
+        </w:rPr>
+      </w:pPr>
+      <w:r>
+        <w:rPr>
+          <w:sz w:val="28"/>
+          <w:szCs w:val="28"/>
+        </w:rPr>
+        <w:t>Check Out Class</w:t>
+      </w:r>
+    </w:p>
+    <w:p>
+      <w:pPr>
+        <w:pStyle w:val="ListParagraph"/>
+        <w:numPr>
+          <w:ilvl w:val="1"/>
+          <w:numId w:val="13"/>
+        </w:numPr>
+        <w:rPr>
+          <w:sz w:val="28"/>
+          <w:szCs w:val="28"/>
+        </w:rPr>
+      </w:pPr>
+      <w:r>
+        <w:rPr>
+          <w:sz w:val="28"/>
+          <w:szCs w:val="28"/>
+        </w:rPr>
+        <w:t>Product List Class</w:t>
+      </w:r>
+    </w:p>
+    <w:p>
+      <w:pPr>
+        <w:pStyle w:val="ListParagraph"/>
+        <w:numPr>
+          <w:ilvl w:val="2"/>
+          <w:numId w:val="13"/>
+        </w:numPr>
+        <w:rPr>
+          <w:sz w:val="28"/>
+          <w:szCs w:val="28"/>
+        </w:rPr>
+      </w:pPr>
+      <w:r>
+        <w:rPr>
+          <w:sz w:val="28"/>
+          <w:szCs w:val="28"/>
+        </w:rPr>
+        <w:t>List by Department Class</w:t>
+      </w:r>
+    </w:p>
+    <w:p>
+      <w:pPr>
+        <w:pStyle w:val="ListParagraph"/>
+        <w:numPr>
+          <w:ilvl w:val="2"/>
+          <w:numId w:val="13"/>
+        </w:numPr>
+        <w:rPr>
+          <w:sz w:val="28"/>
+          <w:szCs w:val="28"/>
+        </w:rPr>
+      </w:pPr>
+      <w:r>
+        <w:rPr>
+          <w:sz w:val="28"/>
+          <w:szCs w:val="28"/>
+        </w:rPr>
+        <w:t>List by Product Class</w:t>
+      </w:r>
+    </w:p>
+    <w:p>
+      <w:pPr>
+        <w:pStyle w:val="ListParagraph"/>
+        <w:numPr>
+          <w:ilvl w:val="1"/>
+          <w:numId w:val="13"/>
+        </w:numPr>
+        <w:rPr>
+          <w:sz w:val="28"/>
+          <w:szCs w:val="28"/>
+        </w:rPr>
+      </w:pPr>
+      <w:r>
+        <w:rPr>
+          <w:sz w:val="28"/>
+          <w:szCs w:val="28"/>
+        </w:rPr>
+        <w:t>Create supporting text files</w:t>
       </w:r>
     </w:p>
     <w:p>
@@ -9258,6 +10011,95 @@
       </w:pPr>
     </w:lvl>
   </w:abstractNum>
+  <w:abstractNum w:abstractNumId="12" w15:restartNumberingAfterBreak="0">
+    <w:nsid w:val="768E7013"/>
+    <w:multiLevelType w:val="hybridMultilevel"/>
+    <w:tmpl w:val="F3E2CD92"/>
+    <w:lvl w:ilvl="0" w:tplc="7264D7B0">
+      <w:start w:val="1"/>
+      <w:numFmt w:val="decimal"/>
+      <w:lvlText w:val="%1."/>
+      <w:lvlJc w:val="left"/>
+      <w:pPr>
+        <w:ind w:left="900" w:hanging="360"/>
+      </w:pPr>
+      <w:rPr>
+        <w:rFonts w:hint="default"/>
+      </w:rPr>
+    </w:lvl>
+    <w:lvl w:ilvl="1" w:tplc="04090019">
+      <w:start w:val="1"/>
+      <w:numFmt w:val="lowerLetter"/>
+      <w:lvlText w:val="%2."/>
+      <w:lvlJc w:val="left"/>
+      <w:pPr>
+        <w:ind w:left="1620" w:hanging="360"/>
+      </w:pPr>
+    </w:lvl>
+    <w:lvl w:ilvl="2" w:tplc="0409001B">
+      <w:start w:val="1"/>
+      <w:numFmt w:val="lowerRoman"/>
+      <w:lvlText w:val="%3."/>
+      <w:lvlJc w:val="right"/>
+      <w:pPr>
+        <w:ind w:left="2340" w:hanging="180"/>
+      </w:pPr>
+    </w:lvl>
+    <w:lvl w:ilvl="3" w:tplc="0409000F">
+      <w:start w:val="1"/>
+      <w:numFmt w:val="decimal"/>
+      <w:lvlText w:val="%4."/>
+      <w:lvlJc w:val="left"/>
+      <w:pPr>
+        <w:ind w:left="3060" w:hanging="360"/>
+      </w:pPr>
+    </w:lvl>
+    <w:lvl w:ilvl="4" w:tplc="04090019" w:tentative="1">
+      <w:start w:val="1"/>
+      <w:numFmt w:val="lowerLetter"/>
+      <w:lvlText w:val="%5."/>
+      <w:lvlJc w:val="left"/>
+      <w:pPr>
+        <w:ind w:left="3780" w:hanging="360"/>
+      </w:pPr>
+    </w:lvl>
+    <w:lvl w:ilvl="5" w:tplc="0409001B" w:tentative="1">
+      <w:start w:val="1"/>
+      <w:numFmt w:val="lowerRoman"/>
+      <w:lvlText w:val="%6."/>
+      <w:lvlJc w:val="right"/>
+      <w:pPr>
+        <w:ind w:left="4500" w:hanging="180"/>
+      </w:pPr>
+    </w:lvl>
+    <w:lvl w:ilvl="6" w:tplc="0409000F" w:tentative="1">
+      <w:start w:val="1"/>
+      <w:numFmt w:val="decimal"/>
+      <w:lvlText w:val="%7."/>
+      <w:lvlJc w:val="left"/>
+      <w:pPr>
+        <w:ind w:left="5220" w:hanging="360"/>
+      </w:pPr>
+    </w:lvl>
+    <w:lvl w:ilvl="7" w:tplc="04090019" w:tentative="1">
+      <w:start w:val="1"/>
+      <w:numFmt w:val="lowerLetter"/>
+      <w:lvlText w:val="%8."/>
+      <w:lvlJc w:val="left"/>
+      <w:pPr>
+        <w:ind w:left="5940" w:hanging="360"/>
+      </w:pPr>
+    </w:lvl>
+    <w:lvl w:ilvl="8" w:tplc="0409001B" w:tentative="1">
+      <w:start w:val="1"/>
+      <w:numFmt w:val="lowerRoman"/>
+      <w:lvlText w:val="%9."/>
+      <w:lvlJc w:val="right"/>
+      <w:pPr>
+        <w:ind w:left="6660" w:hanging="180"/>
+      </w:pPr>
+    </w:lvl>
+  </w:abstractNum>
   <w:num w:numId="1">
     <w:abstractNumId w:val="3"/>
   </w:num>
@@ -9293,6 +10135,9 @@
   </w:num>
   <w:num w:numId="12">
     <w:abstractNumId w:val="11"/>
+  </w:num>
+  <w:num w:numId="13">
+    <w:abstractNumId w:val="12"/>
   </w:num>
 </w:numbering>
 </file>

</xml_diff>